<commit_message>
Updated document to better meet milestones
</commit_message>
<xml_diff>
--- a/One-Up Handmade.docx
+++ b/One-Up Handmade.docx
@@ -112,7 +112,22 @@
         <w:rPr>
           <w:rtl w:val="0"/>
         </w:rPr>
-        <w:t xml:space="preserve">Etsy/ GoImagine</w:t>
+        <w:t xml:space="preserve">Etsy/ GoImagine </w:t>
+      </w:r>
+      <w:hyperlink r:id="rId6">
+        <w:r>
+          <w:rPr>
+            <w:color w:val="1155cc"/>
+            <w:u w:val="single"/>
+            <w:rtl w:val="0"/>
+          </w:rPr>
+          <w:t xml:space="preserve">https://homebrewstitchcraft.goimagine.com/</w:t>
+        </w:r>
+      </w:hyperlink>
+      <w:r>
+        <w:rPr>
+          <w:rtl w:val="0"/>
+        </w:rPr>
       </w:r>
     </w:p>
     <w:p>
@@ -160,7 +175,22 @@
         <w:rPr>
           <w:rtl w:val="0"/>
         </w:rPr>
-        <w:t xml:space="preserve">Nerdy Mommas</w:t>
+        <w:t xml:space="preserve">Nerdy Mommas </w:t>
+      </w:r>
+      <w:hyperlink r:id="rId7">
+        <w:r>
+          <w:rPr>
+            <w:color w:val="1155cc"/>
+            <w:u w:val="single"/>
+            <w:rtl w:val="0"/>
+          </w:rPr>
+          <w:t xml:space="preserve">https://nerdymommas.com/</w:t>
+        </w:r>
+      </w:hyperlink>
+      <w:r>
+        <w:rPr>
+          <w:rtl w:val="0"/>
+        </w:rPr>
       </w:r>
     </w:p>
     <w:p>
@@ -286,22 +316,40 @@
         <w:rPr>
           <w:rtl w:val="0"/>
         </w:rPr>
-        <w:t xml:space="preserve">Ease of use for custom items</w:t>
-      </w:r>
-    </w:p>
-    <w:p>
-      <w:pPr>
-        <w:numPr>
-          <w:ilvl w:val="3"/>
-          <w:numId w:val="1"/>
-        </w:numPr>
-        <w:ind w:left="2880" w:hanging="360"/>
-      </w:pPr>
-      <w:r>
-        <w:rPr>
-          <w:rtl w:val="0"/>
-        </w:rPr>
-        <w:t xml:space="preserve">Fabric collection viewable</w:t>
+        <w:t xml:space="preserve">Ease of use for custom item ordering</w:t>
+      </w:r>
+    </w:p>
+    <w:p>
+      <w:pPr>
+        <w:numPr>
+          <w:ilvl w:val="3"/>
+          <w:numId w:val="1"/>
+        </w:numPr>
+        <w:ind w:left="2880" w:hanging="360"/>
+      </w:pPr>
+      <w:r>
+        <w:rPr>
+          <w:rtl w:val="0"/>
+        </w:rPr>
+        <w:t xml:space="preserve">Fabric collection viewable for customers</w:t>
+      </w:r>
+    </w:p>
+    <w:p>
+      <w:pPr>
+        <w:numPr>
+          <w:ilvl w:val="3"/>
+          <w:numId w:val="1"/>
+        </w:numPr>
+        <w:ind w:left="2880" w:hanging="360"/>
+        <w:rPr>
+          <w:u w:val="none"/>
+        </w:rPr>
+      </w:pPr>
+      <w:r>
+        <w:rPr>
+          <w:rtl w:val="0"/>
+        </w:rPr>
+        <w:t xml:space="preserve">Back-end functionality for ease of adding content by user</w:t>
       </w:r>
     </w:p>
     <w:p>
@@ -349,7 +397,7 @@
         <w:rPr>
           <w:rtl w:val="0"/>
         </w:rPr>
-        <w:t xml:space="preserve">Completed sales</w:t>
+        <w:t xml:space="preserve">Completed sales tracking</w:t>
       </w:r>
     </w:p>
     <w:p>
@@ -382,7 +430,7 @@
         <w:rPr>
           <w:rtl w:val="0"/>
         </w:rPr>
-        <w:t xml:space="preserve">Banner clicks</w:t>
+        <w:t xml:space="preserve">Banner clicks tracking for interest</w:t>
       </w:r>
     </w:p>
     <w:p>
@@ -412,37 +460,37 @@
         <w:rPr>
           <w:rtl w:val="0"/>
         </w:rPr>
-        <w:t xml:space="preserve">Catalog time</w:t>
-      </w:r>
-    </w:p>
-    <w:p>
-      <w:pPr>
-        <w:numPr>
-          <w:ilvl w:val="2"/>
-          <w:numId w:val="1"/>
-        </w:numPr>
-        <w:ind w:left="2160" w:hanging="360"/>
-      </w:pPr>
-      <w:r>
-        <w:rPr>
-          <w:rtl w:val="0"/>
-        </w:rPr>
-        <w:t xml:space="preserve">Added to cart</w:t>
-      </w:r>
-    </w:p>
-    <w:p>
-      <w:pPr>
-        <w:numPr>
-          <w:ilvl w:val="2"/>
-          <w:numId w:val="1"/>
-        </w:numPr>
-        <w:ind w:left="2160" w:hanging="360"/>
-      </w:pPr>
-      <w:r>
-        <w:rPr>
-          <w:rtl w:val="0"/>
-        </w:rPr>
-        <w:t xml:space="preserve">Facebook/emails/newsletter</w:t>
+        <w:t xml:space="preserve">Catalog time to track time spent browsing</w:t>
+      </w:r>
+    </w:p>
+    <w:p>
+      <w:pPr>
+        <w:numPr>
+          <w:ilvl w:val="2"/>
+          <w:numId w:val="1"/>
+        </w:numPr>
+        <w:ind w:left="2160" w:hanging="360"/>
+      </w:pPr>
+      <w:r>
+        <w:rPr>
+          <w:rtl w:val="0"/>
+        </w:rPr>
+        <w:t xml:space="preserve">Added to cart to track items left in a cart </w:t>
+      </w:r>
+    </w:p>
+    <w:p>
+      <w:pPr>
+        <w:numPr>
+          <w:ilvl w:val="2"/>
+          <w:numId w:val="1"/>
+        </w:numPr>
+        <w:ind w:left="2160" w:hanging="360"/>
+      </w:pPr>
+      <w:r>
+        <w:rPr>
+          <w:rtl w:val="0"/>
+        </w:rPr>
+        <w:t xml:space="preserve">Facebook/emails/newsletter sending to customers</w:t>
       </w:r>
     </w:p>
     <w:p>
@@ -490,7 +538,79 @@
         <w:rPr>
           <w:rtl w:val="0"/>
         </w:rPr>
-        <w:t xml:space="preserve">Custom Orders</w:t>
+        <w:t xml:space="preserve">Custom Orders submitted</w:t>
+      </w:r>
+    </w:p>
+    <w:p>
+      <w:pPr>
+        <w:numPr>
+          <w:ilvl w:val="3"/>
+          <w:numId w:val="1"/>
+        </w:numPr>
+        <w:ind w:left="2880" w:hanging="360"/>
+        <w:rPr>
+          <w:u w:val="none"/>
+        </w:rPr>
+      </w:pPr>
+      <w:r>
+        <w:rPr>
+          <w:rtl w:val="0"/>
+        </w:rPr>
+        <w:t xml:space="preserve">Time spent browsing</w:t>
+      </w:r>
+    </w:p>
+    <w:p>
+      <w:pPr>
+        <w:numPr>
+          <w:ilvl w:val="3"/>
+          <w:numId w:val="1"/>
+        </w:numPr>
+        <w:ind w:left="2880" w:hanging="360"/>
+        <w:rPr>
+          <w:u w:val="none"/>
+        </w:rPr>
+      </w:pPr>
+      <w:r>
+        <w:rPr>
+          <w:rtl w:val="0"/>
+        </w:rPr>
+        <w:t xml:space="preserve">Items Purchased</w:t>
+      </w:r>
+    </w:p>
+    <w:p>
+      <w:pPr>
+        <w:numPr>
+          <w:ilvl w:val="3"/>
+          <w:numId w:val="1"/>
+        </w:numPr>
+        <w:ind w:left="2880" w:hanging="360"/>
+        <w:rPr>
+          <w:u w:val="none"/>
+        </w:rPr>
+      </w:pPr>
+      <w:r>
+        <w:rPr>
+          <w:rtl w:val="0"/>
+        </w:rPr>
+        <w:t xml:space="preserve">Fabrics viewed/ Popular items viewed</w:t>
+      </w:r>
+    </w:p>
+    <w:p>
+      <w:pPr>
+        <w:numPr>
+          <w:ilvl w:val="3"/>
+          <w:numId w:val="1"/>
+        </w:numPr>
+        <w:ind w:left="2880" w:hanging="360"/>
+        <w:rPr>
+          <w:u w:val="none"/>
+        </w:rPr>
+      </w:pPr>
+      <w:r>
+        <w:rPr>
+          <w:rtl w:val="0"/>
+        </w:rPr>
+        <w:t xml:space="preserve">Customer accounts created</w:t>
       </w:r>
     </w:p>
     <w:p>
@@ -588,6 +708,24 @@
     <w:p>
       <w:pPr>
         <w:numPr>
+          <w:ilvl w:val="2"/>
+          <w:numId w:val="1"/>
+        </w:numPr>
+        <w:ind w:left="2160" w:hanging="360"/>
+        <w:rPr>
+          <w:u w:val="none"/>
+        </w:rPr>
+      </w:pPr>
+      <w:r>
+        <w:rPr>
+          <w:rtl w:val="0"/>
+        </w:rPr>
+        <w:t xml:space="preserve">SEO site checkup</w:t>
+      </w:r>
+    </w:p>
+    <w:p>
+      <w:pPr>
+        <w:numPr>
           <w:ilvl w:val="0"/>
           <w:numId w:val="1"/>
         </w:numPr>
@@ -690,7 +828,7 @@
         <w:rPr>
           <w:rtl w:val="0"/>
         </w:rPr>
-        <w:t xml:space="preserve">Brand slogan</w:t>
+        <w:t xml:space="preserve">Slow fashion for little in fandoms you love</w:t>
       </w:r>
     </w:p>
     <w:p>
@@ -818,13 +956,20 @@
     </w:p>
     <w:p>
       <w:pPr>
-        <w:ind w:left="720" w:firstLine="0"/>
-        <w:rPr/>
-      </w:pPr>
-      <w:r>
-        <w:rPr>
-          <w:rtl w:val="0"/>
-        </w:rPr>
+        <w:numPr>
+          <w:ilvl w:val="3"/>
+          <w:numId w:val="1"/>
+        </w:numPr>
+        <w:ind w:left="2880" w:hanging="360"/>
+        <w:rPr>
+          <w:u w:val="none"/>
+        </w:rPr>
+      </w:pPr>
+      <w:r>
+        <w:rPr>
+          <w:rtl w:val="0"/>
+        </w:rPr>
+        <w:t xml:space="preserve">Google font</w:t>
       </w:r>
       <w:r>
         <w:drawing>
@@ -839,16 +984,16 @@
             <wp:extent cx="2568575" cy="1926431"/>
             <wp:effectExtent b="0" l="0" r="0" t="0"/>
             <wp:wrapTopAndBottom distB="114300" distT="114300"/>
-            <wp:docPr id="1" name="image2.png"/>
+            <wp:docPr id="1" name="image3.png"/>
             <a:graphic>
               <a:graphicData uri="http://schemas.openxmlformats.org/drawingml/2006/picture">
                 <pic:pic>
                   <pic:nvPicPr>
-                    <pic:cNvPr id="0" name="image2.png"/>
+                    <pic:cNvPr id="0" name="image3.png"/>
                     <pic:cNvPicPr preferRelativeResize="0"/>
                   </pic:nvPicPr>
                   <pic:blipFill>
-                    <a:blip r:embed="rId6"/>
+                    <a:blip r:embed="rId8"/>
                     <a:srcRect b="0" l="0" r="0" t="0"/>
                     <a:stretch>
                       <a:fillRect/>
@@ -881,16 +1026,16 @@
             <wp:extent cx="2593181" cy="1944886"/>
             <wp:effectExtent b="0" l="0" r="0" t="0"/>
             <wp:wrapTopAndBottom distB="114300" distT="114300"/>
-            <wp:docPr id="2" name="image3.png"/>
+            <wp:docPr id="2" name="image2.png"/>
             <a:graphic>
               <a:graphicData uri="http://schemas.openxmlformats.org/drawingml/2006/picture">
                 <pic:pic>
                   <pic:nvPicPr>
-                    <pic:cNvPr id="0" name="image3.png"/>
+                    <pic:cNvPr id="0" name="image2.png"/>
                     <pic:cNvPicPr preferRelativeResize="0"/>
                   </pic:nvPicPr>
                   <pic:blipFill>
-                    <a:blip r:embed="rId7"/>
+                    <a:blip r:embed="rId9"/>
                     <a:srcRect b="0" l="0" r="0" t="0"/>
                     <a:stretch>
                       <a:fillRect/>
@@ -909,6 +1054,24 @@
             </a:graphic>
           </wp:anchor>
         </w:drawing>
+      </w:r>
+    </w:p>
+    <w:p>
+      <w:pPr>
+        <w:numPr>
+          <w:ilvl w:val="4"/>
+          <w:numId w:val="1"/>
+        </w:numPr>
+        <w:ind w:left="3600" w:hanging="360"/>
+        <w:rPr>
+          <w:u w:val="none"/>
+        </w:rPr>
+      </w:pPr>
+      <w:r>
+        <w:rPr>
+          <w:rtl w:val="0"/>
+        </w:rPr>
+        <w:t xml:space="preserve">Roboto</w:t>
       </w:r>
     </w:p>
     <w:p>
@@ -1004,7 +1167,7 @@
                     <pic:cNvPicPr preferRelativeResize="0"/>
                   </pic:nvPicPr>
                   <pic:blipFill>
-                    <a:blip r:embed="rId8"/>
+                    <a:blip r:embed="rId10"/>
                     <a:srcRect b="0" l="0" r="0" t="0"/>
                     <a:stretch>
                       <a:fillRect/>
@@ -1030,7 +1193,7 @@
         <w:ind w:left="2160" w:firstLine="0"/>
         <w:rPr/>
       </w:pPr>
-      <w:hyperlink r:id="rId9">
+      <w:hyperlink r:id="rId11">
         <w:r>
           <w:rPr>
             <w:color w:val="1155cc"/>
@@ -1151,7 +1314,7 @@
         <w:rPr>
           <w:rtl w:val="0"/>
         </w:rPr>
-        <w:t xml:space="preserve">Font 1</w:t>
+        <w:t xml:space="preserve">Roboto</w:t>
       </w:r>
     </w:p>
     <w:p>
@@ -1499,23 +1662,6 @@
     <w:p>
       <w:pPr>
         <w:numPr>
-          <w:ilvl w:val="2"/>
-          <w:numId w:val="1"/>
-        </w:numPr>
-        <w:ind w:left="2160" w:hanging="360"/>
-        <w:rPr>
-          <w:u w:val="none"/>
-        </w:rPr>
-      </w:pPr>
-      <w:r>
-        <w:rPr>
-          <w:rtl w:val="0"/>
-        </w:rPr>
-      </w:r>
-    </w:p>
-    <w:p>
-      <w:pPr>
-        <w:numPr>
           <w:ilvl w:val="1"/>
           <w:numId w:val="1"/>
         </w:numPr>
@@ -1551,14 +1697,48 @@
     </w:p>
     <w:p>
       <w:pPr>
-        <w:numPr>
-          <w:ilvl w:val="2"/>
-          <w:numId w:val="1"/>
-        </w:numPr>
-        <w:ind w:left="2160" w:hanging="360"/>
-        <w:rPr>
-          <w:u w:val="none"/>
-        </w:rPr>
+        <w:ind w:left="2160" w:firstLine="0"/>
+        <w:rPr/>
+      </w:pPr>
+      <w:r>
+        <w:rPr>
+          <w:rtl w:val="0"/>
+        </w:rPr>
+      </w:r>
+    </w:p>
+    <w:p>
+      <w:pPr>
+        <w:rPr/>
+      </w:pPr>
+      <w:r>
+        <w:rPr>
+          <w:rtl w:val="0"/>
+        </w:rPr>
+      </w:r>
+    </w:p>
+    <w:p>
+      <w:pPr>
+        <w:rPr/>
+      </w:pPr>
+      <w:r>
+        <w:rPr>
+          <w:rtl w:val="0"/>
+        </w:rPr>
+      </w:r>
+    </w:p>
+    <w:p>
+      <w:pPr>
+        <w:rPr/>
+      </w:pPr>
+      <w:r>
+        <w:rPr>
+          <w:rtl w:val="0"/>
+        </w:rPr>
+      </w:r>
+    </w:p>
+    <w:p>
+      <w:pPr>
+        <w:rPr/>
       </w:pPr>
       <w:r>
         <w:rPr>

</xml_diff>